<commit_message>
Updated angular code with validation
</commit_message>
<xml_diff>
--- a/Docs.docx
+++ b/Docs.docx
@@ -12,24 +12,8 @@
         <w:rPr>
           <w:lang w:val="en-IN"/>
         </w:rPr>
-        <w:t xml:space="preserve">Base </w:t>
+        <w:t>Base url  change</w:t>
       </w:r>
-      <w:proofErr w:type="spellStart"/>
-      <w:proofErr w:type="gramStart"/>
-      <w:r>
-        <w:rPr>
-          <w:lang w:val="en-IN"/>
-        </w:rPr>
-        <w:t>url</w:t>
-      </w:r>
-      <w:proofErr w:type="spellEnd"/>
-      <w:r>
-        <w:rPr>
-          <w:lang w:val="en-IN"/>
-        </w:rPr>
-        <w:t xml:space="preserve">  change</w:t>
-      </w:r>
-      <w:proofErr w:type="gramEnd"/>
       <w:r>
         <w:rPr>
           <w:lang w:val="en-IN"/>
@@ -265,6 +249,301 @@
           </wp:inline>
         </w:drawing>
       </w:r>
+    </w:p>
+    <w:p>
+      <w:pPr>
+        <w:rPr>
+          <w:lang w:val="en-IN"/>
+        </w:rPr>
+      </w:pPr>
+      <w:r>
+        <w:rPr>
+          <w:noProof/>
+        </w:rPr>
+        <w:lastRenderedPageBreak/>
+        <w:drawing>
+          <wp:inline distT="0" distB="0" distL="0" distR="0">
+            <wp:extent cx="5943600" cy="3341643"/>
+            <wp:effectExtent l="19050" t="0" r="0" b="0"/>
+            <wp:docPr id="13" name="Picture 13"/>
+            <wp:cNvGraphicFramePr>
+              <a:graphicFrameLocks xmlns:a="http://schemas.openxmlformats.org/drawingml/2006/main" noChangeAspect="1"/>
+            </wp:cNvGraphicFramePr>
+            <a:graphic xmlns:a="http://schemas.openxmlformats.org/drawingml/2006/main">
+              <a:graphicData uri="http://schemas.openxmlformats.org/drawingml/2006/picture">
+                <pic:pic xmlns:pic="http://schemas.openxmlformats.org/drawingml/2006/picture">
+                  <pic:nvPicPr>
+                    <pic:cNvPr id="0" name="Picture 13"/>
+                    <pic:cNvPicPr>
+                      <a:picLocks noChangeAspect="1" noChangeArrowheads="1"/>
+                    </pic:cNvPicPr>
+                  </pic:nvPicPr>
+                  <pic:blipFill>
+                    <a:blip r:embed="rId8"/>
+                    <a:srcRect/>
+                    <a:stretch>
+                      <a:fillRect/>
+                    </a:stretch>
+                  </pic:blipFill>
+                  <pic:spPr bwMode="auto">
+                    <a:xfrm>
+                      <a:off x="0" y="0"/>
+                      <a:ext cx="5943600" cy="3341643"/>
+                    </a:xfrm>
+                    <a:prstGeom prst="rect">
+                      <a:avLst/>
+                    </a:prstGeom>
+                    <a:noFill/>
+                    <a:ln w="9525">
+                      <a:noFill/>
+                      <a:miter lim="800000"/>
+                      <a:headEnd/>
+                      <a:tailEnd/>
+                    </a:ln>
+                  </pic:spPr>
+                </pic:pic>
+              </a:graphicData>
+            </a:graphic>
+          </wp:inline>
+        </w:drawing>
+      </w:r>
+    </w:p>
+    <w:p>
+      <w:pPr>
+        <w:rPr>
+          <w:lang w:val="en-IN"/>
+        </w:rPr>
+      </w:pPr>
+      <w:r>
+        <w:rPr>
+          <w:noProof/>
+        </w:rPr>
+        <w:drawing>
+          <wp:inline distT="0" distB="0" distL="0" distR="0">
+            <wp:extent cx="5943600" cy="3341643"/>
+            <wp:effectExtent l="19050" t="0" r="0" b="0"/>
+            <wp:docPr id="16" name="Picture 16"/>
+            <wp:cNvGraphicFramePr>
+              <a:graphicFrameLocks xmlns:a="http://schemas.openxmlformats.org/drawingml/2006/main" noChangeAspect="1"/>
+            </wp:cNvGraphicFramePr>
+            <a:graphic xmlns:a="http://schemas.openxmlformats.org/drawingml/2006/main">
+              <a:graphicData uri="http://schemas.openxmlformats.org/drawingml/2006/picture">
+                <pic:pic xmlns:pic="http://schemas.openxmlformats.org/drawingml/2006/picture">
+                  <pic:nvPicPr>
+                    <pic:cNvPr id="0" name="Picture 16"/>
+                    <pic:cNvPicPr>
+                      <a:picLocks noChangeAspect="1" noChangeArrowheads="1"/>
+                    </pic:cNvPicPr>
+                  </pic:nvPicPr>
+                  <pic:blipFill>
+                    <a:blip r:embed="rId9"/>
+                    <a:srcRect/>
+                    <a:stretch>
+                      <a:fillRect/>
+                    </a:stretch>
+                  </pic:blipFill>
+                  <pic:spPr bwMode="auto">
+                    <a:xfrm>
+                      <a:off x="0" y="0"/>
+                      <a:ext cx="5943600" cy="3341643"/>
+                    </a:xfrm>
+                    <a:prstGeom prst="rect">
+                      <a:avLst/>
+                    </a:prstGeom>
+                    <a:noFill/>
+                    <a:ln w="9525">
+                      <a:noFill/>
+                      <a:miter lim="800000"/>
+                      <a:headEnd/>
+                      <a:tailEnd/>
+                    </a:ln>
+                  </pic:spPr>
+                </pic:pic>
+              </a:graphicData>
+            </a:graphic>
+          </wp:inline>
+        </w:drawing>
+      </w:r>
+    </w:p>
+    <w:p>
+      <w:pPr>
+        <w:rPr>
+          <w:lang w:val="en-IN"/>
+        </w:rPr>
+      </w:pPr>
+      <w:r>
+        <w:rPr>
+          <w:noProof/>
+        </w:rPr>
+        <w:lastRenderedPageBreak/>
+        <w:drawing>
+          <wp:inline distT="0" distB="0" distL="0" distR="0">
+            <wp:extent cx="5943600" cy="3341643"/>
+            <wp:effectExtent l="19050" t="0" r="0" b="0"/>
+            <wp:docPr id="19" name="Picture 19"/>
+            <wp:cNvGraphicFramePr>
+              <a:graphicFrameLocks xmlns:a="http://schemas.openxmlformats.org/drawingml/2006/main" noChangeAspect="1"/>
+            </wp:cNvGraphicFramePr>
+            <a:graphic xmlns:a="http://schemas.openxmlformats.org/drawingml/2006/main">
+              <a:graphicData uri="http://schemas.openxmlformats.org/drawingml/2006/picture">
+                <pic:pic xmlns:pic="http://schemas.openxmlformats.org/drawingml/2006/picture">
+                  <pic:nvPicPr>
+                    <pic:cNvPr id="0" name="Picture 19"/>
+                    <pic:cNvPicPr>
+                      <a:picLocks noChangeAspect="1" noChangeArrowheads="1"/>
+                    </pic:cNvPicPr>
+                  </pic:nvPicPr>
+                  <pic:blipFill>
+                    <a:blip r:embed="rId10"/>
+                    <a:srcRect/>
+                    <a:stretch>
+                      <a:fillRect/>
+                    </a:stretch>
+                  </pic:blipFill>
+                  <pic:spPr bwMode="auto">
+                    <a:xfrm>
+                      <a:off x="0" y="0"/>
+                      <a:ext cx="5943600" cy="3341643"/>
+                    </a:xfrm>
+                    <a:prstGeom prst="rect">
+                      <a:avLst/>
+                    </a:prstGeom>
+                    <a:noFill/>
+                    <a:ln w="9525">
+                      <a:noFill/>
+                      <a:miter lim="800000"/>
+                      <a:headEnd/>
+                      <a:tailEnd/>
+                    </a:ln>
+                  </pic:spPr>
+                </pic:pic>
+              </a:graphicData>
+            </a:graphic>
+          </wp:inline>
+        </w:drawing>
+      </w:r>
+    </w:p>
+    <w:p>
+      <w:pPr>
+        <w:rPr>
+          <w:lang w:val="en-IN"/>
+        </w:rPr>
+      </w:pPr>
+      <w:r>
+        <w:rPr>
+          <w:noProof/>
+        </w:rPr>
+        <w:drawing>
+          <wp:inline distT="0" distB="0" distL="0" distR="0">
+            <wp:extent cx="5943600" cy="3341643"/>
+            <wp:effectExtent l="19050" t="0" r="0" b="0"/>
+            <wp:docPr id="22" name="Picture 22"/>
+            <wp:cNvGraphicFramePr>
+              <a:graphicFrameLocks xmlns:a="http://schemas.openxmlformats.org/drawingml/2006/main" noChangeAspect="1"/>
+            </wp:cNvGraphicFramePr>
+            <a:graphic xmlns:a="http://schemas.openxmlformats.org/drawingml/2006/main">
+              <a:graphicData uri="http://schemas.openxmlformats.org/drawingml/2006/picture">
+                <pic:pic xmlns:pic="http://schemas.openxmlformats.org/drawingml/2006/picture">
+                  <pic:nvPicPr>
+                    <pic:cNvPr id="0" name="Picture 22"/>
+                    <pic:cNvPicPr>
+                      <a:picLocks noChangeAspect="1" noChangeArrowheads="1"/>
+                    </pic:cNvPicPr>
+                  </pic:nvPicPr>
+                  <pic:blipFill>
+                    <a:blip r:embed="rId11"/>
+                    <a:srcRect/>
+                    <a:stretch>
+                      <a:fillRect/>
+                    </a:stretch>
+                  </pic:blipFill>
+                  <pic:spPr bwMode="auto">
+                    <a:xfrm>
+                      <a:off x="0" y="0"/>
+                      <a:ext cx="5943600" cy="3341643"/>
+                    </a:xfrm>
+                    <a:prstGeom prst="rect">
+                      <a:avLst/>
+                    </a:prstGeom>
+                    <a:noFill/>
+                    <a:ln w="9525">
+                      <a:noFill/>
+                      <a:miter lim="800000"/>
+                      <a:headEnd/>
+                      <a:tailEnd/>
+                    </a:ln>
+                  </pic:spPr>
+                </pic:pic>
+              </a:graphicData>
+            </a:graphic>
+          </wp:inline>
+        </w:drawing>
+      </w:r>
+    </w:p>
+    <w:p>
+      <w:pPr>
+        <w:rPr>
+          <w:lang w:val="en-IN"/>
+        </w:rPr>
+      </w:pPr>
+      <w:r>
+        <w:rPr>
+          <w:noProof/>
+        </w:rPr>
+        <w:lastRenderedPageBreak/>
+        <w:drawing>
+          <wp:inline distT="0" distB="0" distL="0" distR="0">
+            <wp:extent cx="5943600" cy="3341643"/>
+            <wp:effectExtent l="19050" t="0" r="0" b="0"/>
+            <wp:docPr id="25" name="Picture 25"/>
+            <wp:cNvGraphicFramePr>
+              <a:graphicFrameLocks xmlns:a="http://schemas.openxmlformats.org/drawingml/2006/main" noChangeAspect="1"/>
+            </wp:cNvGraphicFramePr>
+            <a:graphic xmlns:a="http://schemas.openxmlformats.org/drawingml/2006/main">
+              <a:graphicData uri="http://schemas.openxmlformats.org/drawingml/2006/picture">
+                <pic:pic xmlns:pic="http://schemas.openxmlformats.org/drawingml/2006/picture">
+                  <pic:nvPicPr>
+                    <pic:cNvPr id="0" name="Picture 25"/>
+                    <pic:cNvPicPr>
+                      <a:picLocks noChangeAspect="1" noChangeArrowheads="1"/>
+                    </pic:cNvPicPr>
+                  </pic:nvPicPr>
+                  <pic:blipFill>
+                    <a:blip r:embed="rId12"/>
+                    <a:srcRect/>
+                    <a:stretch>
+                      <a:fillRect/>
+                    </a:stretch>
+                  </pic:blipFill>
+                  <pic:spPr bwMode="auto">
+                    <a:xfrm>
+                      <a:off x="0" y="0"/>
+                      <a:ext cx="5943600" cy="3341643"/>
+                    </a:xfrm>
+                    <a:prstGeom prst="rect">
+                      <a:avLst/>
+                    </a:prstGeom>
+                    <a:noFill/>
+                    <a:ln w="9525">
+                      <a:noFill/>
+                      <a:miter lim="800000"/>
+                      <a:headEnd/>
+                      <a:tailEnd/>
+                    </a:ln>
+                  </pic:spPr>
+                </pic:pic>
+              </a:graphicData>
+            </a:graphic>
+          </wp:inline>
+        </w:drawing>
+      </w:r>
+    </w:p>
+    <w:p>
+      <w:pPr>
+        <w:rPr>
+          <w:lang w:val="en-IN"/>
+        </w:rPr>
+      </w:pPr>
     </w:p>
     <w:sectPr>
       <w:pgSz w:w="12240" w:h="15840"/>

</xml_diff>